<commit_message>
checkpoint into the good stuff
</commit_message>
<xml_diff>
--- a/Week2_Neural/BachmeierNTIM8150.docx
+++ b/Week2_Neural/BachmeierNTIM8150.docx
@@ -206,7 +206,13 @@
         <w:t>,</w:t>
       </w:r>
       <w:r>
-        <w:t xml:space="preserve"> expose ubiquitous access </w:t>
+        <w:t xml:space="preserve"> </w:t>
+      </w:r>
+      <w:r>
+        <w:t>enable</w:t>
+      </w:r>
+      <w:r>
+        <w:t xml:space="preserve"> ubiquitous access </w:t>
       </w:r>
       <w:r>
         <w:t>to these data structures for</w:t>
@@ -220,74 +226,594 @@
       <w:r>
         <w:t xml:space="preserve"> decision processes.</w:t>
       </w:r>
-    </w:p>
-    <w:p>
+      <w:r>
+        <w:t xml:space="preserve">  While most organizations understand the value proposition of leveraging technologies like </w:t>
+      </w:r>
+      <w:proofErr w:type="spellStart"/>
+      <w:r>
+        <w:t>MLaaS</w:t>
+      </w:r>
+      <w:proofErr w:type="spellEnd"/>
+      <w:r>
+        <w:t>, it can be challenging to get started</w:t>
+      </w:r>
+      <w:sdt>
+        <w:sdtPr>
+          <w:id w:val="1406331480"/>
+          <w:citation/>
+        </w:sdtPr>
+        <w:sdtContent>
+          <w:r>
+            <w:fldChar w:fldCharType="begin"/>
+          </w:r>
+          <w:r>
+            <w:instrText xml:space="preserve"> CITATION Gar19 \l 1033 </w:instrText>
+          </w:r>
+          <w:r>
+            <w:fldChar w:fldCharType="separate"/>
+          </w:r>
+          <w:r>
+            <w:rPr>
+              <w:noProof/>
+            </w:rPr>
+            <w:t xml:space="preserve"> (Garbuio &amp; Lin, 2019)</w:t>
+          </w:r>
+          <w:r>
+            <w:fldChar w:fldCharType="end"/>
+          </w:r>
+        </w:sdtContent>
+      </w:sdt>
+      <w:r>
+        <w:t>.  These barriers to entry come with questions around (</w:t>
+      </w:r>
+      <w:r>
+        <w:t>1</w:t>
+      </w:r>
+      <w:r>
+        <w:t xml:space="preserve">) what scenarios are most applicable, </w:t>
+      </w:r>
+      <w:r>
+        <w:t>(2)</w:t>
+      </w:r>
+      <w:r>
+        <w:t xml:space="preserve"> how these systems work, </w:t>
+      </w:r>
+      <w:r>
+        <w:t xml:space="preserve">and (3) what </w:t>
+      </w:r>
+      <w:proofErr w:type="gramStart"/>
+      <w:r>
+        <w:t>are some considerations along the way</w:t>
+      </w:r>
+      <w:proofErr w:type="gramEnd"/>
+      <w:r>
+        <w:t>.</w:t>
+      </w:r>
+    </w:p>
+    <w:p>
+      <w:pPr>
+        <w:pStyle w:val="Heading2"/>
+      </w:pPr>
+      <w:r>
+        <w:t>Application to Business Problems</w:t>
+      </w:r>
+    </w:p>
+    <w:p>
+      <w:r>
+        <w:tab/>
+        <w:t xml:space="preserve">A traditional software program combines </w:t>
+      </w:r>
+      <w:r>
+        <w:rPr>
+          <w:i/>
+          <w:iCs/>
+        </w:rPr>
+        <w:t>data</w:t>
+      </w:r>
+      <w:r>
+        <w:t xml:space="preserve"> and </w:t>
+      </w:r>
+      <w:r>
+        <w:rPr>
+          <w:i/>
+          <w:iCs/>
+        </w:rPr>
+        <w:t>rules</w:t>
+      </w:r>
+      <w:r>
+        <w:t xml:space="preserve"> to produce </w:t>
+      </w:r>
+      <w:r>
+        <w:rPr>
+          <w:i/>
+          <w:iCs/>
+        </w:rPr>
+        <w:t>outputs</w:t>
+      </w:r>
+      <w:r>
+        <w:t xml:space="preserve">.  In contrast, machine learning software takes </w:t>
+      </w:r>
+      <w:r>
+        <w:rPr>
+          <w:i/>
+          <w:iCs/>
+        </w:rPr>
+        <w:t>data</w:t>
+      </w:r>
+      <w:r>
+        <w:t xml:space="preserve"> and </w:t>
+      </w:r>
+      <w:r>
+        <w:rPr>
+          <w:i/>
+          <w:iCs/>
+        </w:rPr>
+        <w:t xml:space="preserve">outputs </w:t>
+      </w:r>
+      <w:r>
+        <w:t xml:space="preserve">to derive </w:t>
+      </w:r>
+      <w:r>
+        <w:rPr>
+          <w:i/>
+          <w:iCs/>
+        </w:rPr>
+        <w:t>rules</w:t>
+      </w:r>
+      <w:r>
+        <w:t xml:space="preserve">.  This derivation comes from four major strategies: </w:t>
+      </w:r>
+      <w:r>
+        <w:t>association rule mining, regression modeling</w:t>
+      </w:r>
+      <w:r>
+        <w:t xml:space="preserve">, </w:t>
+      </w:r>
+      <w:r>
+        <w:t>classification techniques</w:t>
+      </w:r>
+      <w:r>
+        <w:t xml:space="preserve">, and </w:t>
+      </w:r>
+      <w:r>
+        <w:t>clustering techniques</w:t>
+      </w:r>
+      <w:sdt>
+        <w:sdtPr>
+          <w:id w:val="-785890086"/>
+          <w:citation/>
+        </w:sdtPr>
+        <w:sdtContent>
+          <w:r>
+            <w:fldChar w:fldCharType="begin"/>
+          </w:r>
+          <w:r>
+            <w:instrText xml:space="preserve"> CITATION Bar191 \l 1033 </w:instrText>
+          </w:r>
+          <w:r>
+            <w:fldChar w:fldCharType="separate"/>
+          </w:r>
+          <w:r>
+            <w:rPr>
+              <w:noProof/>
+            </w:rPr>
+            <w:t xml:space="preserve"> (Barua &amp; Mondal, 2019)</w:t>
+          </w:r>
+          <w:r>
+            <w:fldChar w:fldCharType="end"/>
+          </w:r>
+        </w:sdtContent>
+      </w:sdt>
+      <w:r>
+        <w:t>.  Many business challenges fit into these categories, such as supply chain management (SCM).  SCM systems need to forecast inventory levels through regression analysis.  Next, it must classify vendors and choose the right levels to source from each one.  As the inventory arrives at various outlets, their performance metrics enable systematic administration by reviewing cluster associations.  Finally, when customers purchase a pair of pants, association rules can suggest a matching shirt.</w:t>
+      </w:r>
+      <w:r>
+        <w:t xml:space="preserve">  </w:t>
+      </w:r>
+      <w:r>
+        <w:t>Countless additional business scenarios exist with fuzzy rules</w:t>
+      </w:r>
+      <w:r>
+        <w:t xml:space="preserve"> or </w:t>
+      </w:r>
+      <w:r>
+        <w:t>general uncertainty.</w:t>
+      </w:r>
+      <w:r>
+        <w:t xml:space="preserve">  </w:t>
+      </w:r>
+    </w:p>
+    <w:p>
+      <w:pPr>
+        <w:pStyle w:val="Heading2"/>
+      </w:pPr>
+      <w:r>
+        <w:lastRenderedPageBreak/>
+        <w:t>Evolution of the problem</w:t>
+      </w:r>
+    </w:p>
+    <w:p>
+      <w:r>
+        <w:tab/>
+        <w:t>Numerous organizations begin their journey into intelligent systems with statistical modeling and variance analysis.  These approaches work for many linear models but tend to break down for non-parametric functions</w:t>
+      </w:r>
+      <w:sdt>
+        <w:sdtPr>
+          <w:id w:val="682178450"/>
+          <w:citation/>
+        </w:sdtPr>
+        <w:sdtContent>
+          <w:r>
+            <w:fldChar w:fldCharType="begin"/>
+          </w:r>
+          <w:r>
+            <w:instrText xml:space="preserve"> CITATION AUT11 \l 1033 </w:instrText>
+          </w:r>
+          <w:r>
+            <w:fldChar w:fldCharType="separate"/>
+          </w:r>
+          <w:r>
+            <w:rPr>
+              <w:noProof/>
+            </w:rPr>
+            <w:t xml:space="preserve"> (Waal &amp; Toit, 2011)</w:t>
+          </w:r>
+          <w:r>
+            <w:fldChar w:fldCharType="end"/>
+          </w:r>
+        </w:sdtContent>
+      </w:sdt>
+      <w:r>
+        <w:t>.  For example, a business wants to appraise houses given a collection of features about the home.  Houses come in all shapes and sizes, and this makes it challenging to compare those features directly.</w:t>
+      </w:r>
+      <w:r>
+        <w:t xml:space="preserve">  </w:t>
+      </w:r>
+      <w:r>
+        <w:t xml:space="preserve">Instead, </w:t>
+      </w:r>
+      <w:r>
+        <w:t>the appraiser must approximate a function that considers these characteristics and their weighted importance.</w:t>
+      </w:r>
+      <w:r>
+        <w:t xml:space="preserve">  Meanwhile, another company needs to classify handwritten digits, which requires mapping a 32x32 pixel image as its numeric value.  Both scenarios and countless more require a mechanism to translate these non-parametric functions into parametric approximations.</w:t>
+      </w:r>
+    </w:p>
+    <w:p>
+      <w:pPr>
+        <w:pStyle w:val="Heading2"/>
+      </w:pPr>
+      <w:r>
+        <w:t>Nature</w:t>
+      </w:r>
+      <w:r>
+        <w:t>’</w:t>
+      </w:r>
+      <w:r>
+        <w:t>s solution</w:t>
+      </w:r>
+    </w:p>
+    <w:p>
+      <w:r>
+        <w:tab/>
+        <w:t xml:space="preserve">In biology, animal brains accomplish these tasks through meshes of neurons that transmit signals across </w:t>
+      </w:r>
+      <w:r>
+        <w:t>connected synaptic (</w:t>
+      </w:r>
+      <w:r>
+        <w:t>transforming</w:t>
+      </w:r>
+      <w:r>
+        <w:t>) and activation (</w:t>
+      </w:r>
+      <w:r>
+        <w:t>filtering</w:t>
+      </w:r>
+      <w:r>
+        <w:t>) links</w:t>
+      </w:r>
+      <w:sdt>
+        <w:sdtPr>
+          <w:id w:val="-2144716055"/>
+          <w:citation/>
+        </w:sdtPr>
+        <w:sdtContent>
+          <w:r>
+            <w:fldChar w:fldCharType="begin"/>
+          </w:r>
+          <w:r>
+            <w:instrText xml:space="preserve"> CITATION Kel16 \l 1033 </w:instrText>
+          </w:r>
+          <w:r>
+            <w:fldChar w:fldCharType="separate"/>
+          </w:r>
+          <w:r>
+            <w:rPr>
+              <w:noProof/>
+            </w:rPr>
+            <w:t xml:space="preserve"> (Keller, Liu, &amp; Fogel, 2016)</w:t>
+          </w:r>
+          <w:r>
+            <w:fldChar w:fldCharType="end"/>
+          </w:r>
+        </w:sdtContent>
+      </w:sdt>
+      <w:r>
+        <w:t>.</w:t>
+      </w:r>
+      <w:r>
+        <w:t xml:space="preserve">  Later, that animal sees an object, and its brain encodes the image into a feature map.  These features traverse the neural network and output a collection of responses, such as its food and ten feet away.  Over</w:t>
+      </w:r>
       <w:r>
         <w:t xml:space="preserve"> </w:t>
       </w:r>
-    </w:p>
-    <w:p/>
-    <w:p/>
-    <w:p>
-      <w:pPr>
-        <w:pStyle w:val="ListParagraph"/>
-        <w:numPr>
-          <w:ilvl w:val="0"/>
-          <w:numId w:val="1"/>
-        </w:numPr>
-      </w:pPr>
-      <w:r>
-        <w:t>What are NN and how do they solve problems</w:t>
-      </w:r>
-    </w:p>
-    <w:p>
-      <w:pPr>
-        <w:pStyle w:val="ListParagraph"/>
-        <w:numPr>
-          <w:ilvl w:val="0"/>
-          <w:numId w:val="1"/>
-        </w:numPr>
-      </w:pPr>
-      <w:r>
-        <w:t>How do they work</w:t>
-      </w:r>
-    </w:p>
-    <w:p>
-      <w:pPr>
-        <w:pStyle w:val="ListParagraph"/>
-        <w:numPr>
-          <w:ilvl w:val="0"/>
-          <w:numId w:val="1"/>
-        </w:numPr>
-      </w:pPr>
-      <w:r>
-        <w:t xml:space="preserve">How can we apply these to an </w:t>
-      </w:r>
-      <w:proofErr w:type="gramStart"/>
-      <w:r>
-        <w:t>experiment</w:t>
-      </w:r>
-      <w:proofErr w:type="gramEnd"/>
-    </w:p>
-    <w:p>
-      <w:pPr>
-        <w:pStyle w:val="ListParagraph"/>
-        <w:numPr>
-          <w:ilvl w:val="0"/>
-          <w:numId w:val="1"/>
-        </w:numPr>
-      </w:pPr>
-      <w:r>
-        <w:t>What learnings exist from those efforts</w:t>
+      <w:r>
+        <w:t>time</w:t>
+      </w:r>
+      <w:r>
+        <w:t>,</w:t>
+      </w:r>
+      <w:r>
+        <w:t xml:space="preserve"> the creature </w:t>
+      </w:r>
+      <w:r>
+        <w:rPr>
+          <w:i/>
+          <w:iCs/>
+        </w:rPr>
+        <w:t>learns</w:t>
+      </w:r>
+      <w:r>
+        <w:t xml:space="preserve"> if those responses are correct and revise network weights</w:t>
+      </w:r>
+      <w:r>
+        <w:t xml:space="preserve"> </w:t>
+      </w:r>
+      <w:r>
+        <w:t>to encourage or avoid similar situations.</w:t>
+      </w:r>
+      <w:r>
+        <w:t xml:space="preserve">  </w:t>
+      </w:r>
+      <w:r>
+        <w:t xml:space="preserve">Data </w:t>
+      </w:r>
+      <w:r>
+        <w:t xml:space="preserve">scientists </w:t>
+      </w:r>
+      <w:r>
+        <w:t>and m</w:t>
+      </w:r>
+      <w:r>
+        <w:t xml:space="preserve">athematicians replicate these </w:t>
+      </w:r>
+      <w:r>
+        <w:t xml:space="preserve">ideas </w:t>
+      </w:r>
+      <w:r>
+        <w:t xml:space="preserve">by calibrating edge weights, called backpropagation, on </w:t>
+      </w:r>
+      <w:r>
+        <w:t>connected graphs</w:t>
+      </w:r>
+      <w:r>
+        <w:t xml:space="preserve"> called neural networks</w:t>
+      </w:r>
+      <w:r>
+        <w:t>.</w:t>
+      </w:r>
+    </w:p>
+    <w:p>
+      <w:pPr>
+        <w:pStyle w:val="Heading2"/>
+      </w:pPr>
+      <w:r>
+        <w:t>Network Structure</w:t>
+      </w:r>
+    </w:p>
+    <w:p>
+      <w:r>
+        <w:tab/>
+        <w:t xml:space="preserve">A neural network consists of three building blocks called the input, hidden, and output layers.  For instance, an animal image classification system might assign 64x64 pixel images into ten predetermined categories.  This example requires an input layer with 4096 neurons, an output </w:t>
+      </w:r>
+      <w:r>
+        <w:lastRenderedPageBreak/>
+        <w:t>layer of ten neurons, and some hidden layers in the middle.</w:t>
+      </w:r>
+      <w:r>
+        <w:t xml:space="preserve">  Adding more hidden layers enables extracting more details from the image like object edges</w:t>
+      </w:r>
+      <w:r>
+        <w:t xml:space="preserve"> (layer-1)</w:t>
+      </w:r>
+      <w:r>
+        <w:t xml:space="preserve">, </w:t>
+      </w:r>
+      <w:r>
+        <w:t>ears</w:t>
+      </w:r>
+      <w:r>
+        <w:t xml:space="preserve"> (layer-2)</w:t>
+      </w:r>
+      <w:r>
+        <w:t>, cat’s ears</w:t>
+      </w:r>
+      <w:r>
+        <w:t xml:space="preserve"> (layer-3)</w:t>
+      </w:r>
+      <w:r>
+        <w:t>, to</w:t>
+      </w:r>
+      <w:r>
+        <w:t xml:space="preserve"> </w:t>
+      </w:r>
+      <w:r>
+        <w:t xml:space="preserve">a </w:t>
+      </w:r>
+      <w:r>
+        <w:t>tiger’s ears</w:t>
+      </w:r>
+      <w:r>
+        <w:t xml:space="preserve"> (layer-4)</w:t>
+      </w:r>
+      <w:sdt>
+        <w:sdtPr>
+          <w:id w:val="1463693127"/>
+          <w:citation/>
+        </w:sdtPr>
+        <w:sdtContent>
+          <w:r>
+            <w:fldChar w:fldCharType="begin"/>
+          </w:r>
+          <w:r>
+            <w:instrText xml:space="preserve"> CITATION Fri17 \l 1033 </w:instrText>
+          </w:r>
+          <w:r>
+            <w:fldChar w:fldCharType="separate"/>
+          </w:r>
+          <w:r>
+            <w:rPr>
+              <w:noProof/>
+            </w:rPr>
+            <w:t xml:space="preserve"> (Fridman, 2017)</w:t>
+          </w:r>
+          <w:r>
+            <w:fldChar w:fldCharType="end"/>
+          </w:r>
+        </w:sdtContent>
+      </w:sdt>
+      <w:r>
+        <w:t>.</w:t>
+      </w:r>
+      <w:r>
+        <w:t xml:space="preserve">  While more complex networks can extract more insights, it comes with a cost of needing exponentially more data.</w:t>
+      </w:r>
+    </w:p>
+    <w:p>
+      <w:pPr>
+        <w:ind w:firstLine="360"/>
+      </w:pPr>
+      <w:r>
+        <w:t>Depending on the connectivity configuration, this can become too expensive and require model compression strategies</w:t>
+      </w:r>
+      <w:sdt>
+        <w:sdtPr>
+          <w:id w:val="-437139977"/>
+          <w:citation/>
+        </w:sdtPr>
+        <w:sdtContent>
+          <w:r>
+            <w:fldChar w:fldCharType="begin"/>
+          </w:r>
+          <w:r>
+            <w:instrText xml:space="preserve"> CITATION Che18 \l 1033 </w:instrText>
+          </w:r>
+          <w:r>
+            <w:fldChar w:fldCharType="separate"/>
+          </w:r>
+          <w:r>
+            <w:rPr>
+              <w:noProof/>
+            </w:rPr>
+            <w:t xml:space="preserve"> (Cheng, Wang, Zhou, &amp; Zhang, 2018)</w:t>
+          </w:r>
+          <w:r>
+            <w:fldChar w:fldCharType="end"/>
+          </w:r>
+        </w:sdtContent>
+      </w:sdt>
+      <w:r>
+        <w:t>.  For instance, the input layer can feed into a series of pooling transforms that downgrade the resolution by averaging every 2x2 pixels.  Another strategy might focus on connecting and evaluating local segments of neurons before outputting into global join constructs</w:t>
+      </w:r>
+      <w:r>
+        <w:t xml:space="preserve"> for prediction (see Figure 1)</w:t>
+      </w:r>
+      <w:r>
+        <w:t>.</w:t>
+      </w:r>
+      <w:r>
+        <w:t xml:space="preserve">  Meanwhile, other situations like the housing model perform better fully connected to a shallow pipeline.  While standard architectures exist for many problem areas, some experimentation is necessary. </w:t>
+      </w:r>
+    </w:p>
+    <w:p>
+      <w:pPr>
+        <w:pStyle w:val="Caption"/>
+      </w:pPr>
+      <w:r>
+        <w:t>Figure 1: Network Structure</w:t>
+      </w:r>
+    </w:p>
+    <w:p>
+      <w:pPr>
+        <w:jc w:val="center"/>
+      </w:pPr>
+      <w:r>
+        <w:rPr>
+          <w:noProof/>
+        </w:rPr>
+        <w:drawing>
+          <wp:inline distT="0" distB="0" distL="0" distR="0" wp14:anchorId="5BBBCD1D" wp14:editId="7C753EAE">
+            <wp:extent cx="1823190" cy="1382300"/>
+            <wp:effectExtent l="0" t="0" r="5715" b="8890"/>
+            <wp:docPr id="1" name="Picture 1"/>
+            <wp:cNvGraphicFramePr>
+              <a:graphicFrameLocks xmlns:a="http://schemas.openxmlformats.org/drawingml/2006/main" noChangeAspect="1"/>
+            </wp:cNvGraphicFramePr>
+            <a:graphic xmlns:a="http://schemas.openxmlformats.org/drawingml/2006/main">
+              <a:graphicData uri="http://schemas.openxmlformats.org/drawingml/2006/picture">
+                <pic:pic xmlns:pic="http://schemas.openxmlformats.org/drawingml/2006/picture">
+                  <pic:nvPicPr>
+                    <pic:cNvPr id="0" name="Picture 1"/>
+                    <pic:cNvPicPr>
+                      <a:picLocks noChangeAspect="1" noChangeArrowheads="1"/>
+                    </pic:cNvPicPr>
+                  </pic:nvPicPr>
+                  <pic:blipFill>
+                    <a:blip r:embed="rId8" cstate="print">
+                      <a:extLst>
+                        <a:ext uri="{28A0092B-C50C-407E-A947-70E740481C1C}">
+                          <a14:useLocalDpi xmlns:a14="http://schemas.microsoft.com/office/drawing/2010/main" val="0"/>
+                        </a:ext>
+                      </a:extLst>
+                    </a:blip>
+                    <a:srcRect/>
+                    <a:stretch>
+                      <a:fillRect/>
+                    </a:stretch>
+                  </pic:blipFill>
+                  <pic:spPr bwMode="auto">
+                    <a:xfrm>
+                      <a:off x="0" y="0"/>
+                      <a:ext cx="1859460" cy="1409799"/>
+                    </a:xfrm>
+                    <a:prstGeom prst="rect">
+                      <a:avLst/>
+                    </a:prstGeom>
+                    <a:noFill/>
+                    <a:ln>
+                      <a:noFill/>
+                    </a:ln>
+                  </pic:spPr>
+                </pic:pic>
+              </a:graphicData>
+            </a:graphic>
+          </wp:inline>
+        </w:drawing>
+      </w:r>
+    </w:p>
+    <w:p>
+      <w:r>
+        <w:t xml:space="preserve"> </w:t>
       </w:r>
     </w:p>
     <w:sectPr>
-      <w:headerReference w:type="even" r:id="rId8"/>
-      <w:headerReference w:type="default" r:id="rId9"/>
-      <w:footerReference w:type="even" r:id="rId10"/>
-      <w:footerReference w:type="default" r:id="rId11"/>
-      <w:headerReference w:type="first" r:id="rId12"/>
-      <w:footerReference w:type="first" r:id="rId13"/>
+      <w:headerReference w:type="even" r:id="rId9"/>
+      <w:headerReference w:type="default" r:id="rId10"/>
+      <w:footerReference w:type="even" r:id="rId11"/>
+      <w:footerReference w:type="default" r:id="rId12"/>
+      <w:headerReference w:type="first" r:id="rId13"/>
+      <w:footerReference w:type="first" r:id="rId14"/>
       <w:pgSz w:w="12240" w:h="15840"/>
       <w:pgMar w:top="1440" w:right="1440" w:bottom="1440" w:left="1440" w:header="720" w:footer="720" w:gutter="0"/>
       <w:pgNumType w:start="1"/>
@@ -1547,11 +2073,175 @@
     <b:DOI>https://doi-org.proxy1.ncu.edu/10.1109/ZINC.2018.8448793</b:DOI>
     <b:RefOrder>1</b:RefOrder>
   </b:Source>
+  <b:Source>
+    <b:Tag>Gar19</b:Tag>
+    <b:SourceType>JournalArticle</b:SourceType>
+    <b:Guid>{1C8760F1-2040-45D5-9539-8CBDD6330FE3}</b:Guid>
+    <b:Author>
+      <b:Author>
+        <b:NameList>
+          <b:Person>
+            <b:Last>Garbuio</b:Last>
+            <b:First>M</b:First>
+          </b:Person>
+          <b:Person>
+            <b:Last>Lin</b:Last>
+            <b:First>N</b:First>
+          </b:Person>
+        </b:NameList>
+      </b:Author>
+    </b:Author>
+    <b:Title>Artificial intelligence as a growth engine</b:Title>
+    <b:JournalName>California Management Review</b:JournalName>
+    <b:Year>2019</b:Year>
+    <b:Pages>59-83</b:Pages>
+    <b:Volume>61</b:Volume>
+    <b:Issue>2</b:Issue>
+    <b:DOI>https://doi-org.proxy1.ncu.edu/10.1177/0008125618811931</b:DOI>
+    <b:RefOrder>2</b:RefOrder>
+  </b:Source>
+  <b:Source>
+    <b:Tag>Bar191</b:Tag>
+    <b:SourceType>JournalArticle</b:SourceType>
+    <b:Guid>{903853F1-809E-483F-ADD6-0228913154B8}</b:Guid>
+    <b:Author>
+      <b:Author>
+        <b:NameList>
+          <b:Person>
+            <b:Last>Barua</b:Last>
+            <b:First>H</b:First>
+          </b:Person>
+          <b:Person>
+            <b:Last>Mondal</b:Last>
+            <b:First>K</b:First>
+          </b:Person>
+        </b:NameList>
+      </b:Author>
+    </b:Author>
+    <b:Title>A Comprehensive Survey on Cloud Data Mining (CDM) Frameworks and Algorithms</b:Title>
+    <b:JournalName>CM Computing Surveys. Sep2019, Vol. 52 Issue 5, p1-62. 62p</b:JournalName>
+    <b:Year>2019</b:Year>
+    <b:Pages>1-62</b:Pages>
+    <b:RefOrder>3</b:RefOrder>
+  </b:Source>
+  <b:Source>
+    <b:Tag>AUT11</b:Tag>
+    <b:SourceType>JournalArticle</b:SourceType>
+    <b:Guid>{CC66B48A-BF30-40C1-B736-7A39748C5E80}</b:Guid>
+    <b:Title>Automation of generalized additive neural networks for predictive data mining</b:Title>
+    <b:JournalName>Applied Artificial Intelligence</b:JournalName>
+    <b:Year>2011</b:Year>
+    <b:Pages>380-425</b:Pages>
+    <b:Author>
+      <b:Author>
+        <b:NameList>
+          <b:Person>
+            <b:Last>Waal</b:Last>
+            <b:First>de</b:First>
+          </b:Person>
+          <b:Person>
+            <b:Last>Toit</b:Last>
+            <b:First>du</b:First>
+          </b:Person>
+        </b:NameList>
+      </b:Author>
+    </b:Author>
+    <b:Month>May/June</b:Month>
+    <b:Volume>25</b:Volume>
+    <b:Issue>5</b:Issue>
+    <b:DOI>10.1080/08839514.2011.570156</b:DOI>
+    <b:RefOrder>4</b:RefOrder>
+  </b:Source>
+  <b:Source>
+    <b:Tag>Kel16</b:Tag>
+    <b:SourceType>Book</b:SourceType>
+    <b:Guid>{EDB8FC0A-2279-4FE5-95A2-EE9E0B67E26A}</b:Guid>
+    <b:Title>Fundamentals of Computational Intelligence</b:Title>
+    <b:Year>2016</b:Year>
+    <b:Author>
+      <b:Author>
+        <b:NameList>
+          <b:Person>
+            <b:Last>Keller</b:Last>
+            <b:First>J</b:First>
+          </b:Person>
+          <b:Person>
+            <b:Last>Liu</b:Last>
+            <b:First>D</b:First>
+          </b:Person>
+          <b:Person>
+            <b:Last>Fogel</b:Last>
+            <b:First>D</b:First>
+          </b:Person>
+        </b:NameList>
+      </b:Author>
+    </b:Author>
+    <b:Publisher>John Wiley &amp; Sons</b:Publisher>
+    <b:RefOrder>5</b:RefOrder>
+  </b:Source>
+  <b:Source>
+    <b:Tag>Fri17</b:Tag>
+    <b:SourceType>InternetSite</b:SourceType>
+    <b:Guid>{475A1ED8-ED66-42DE-937C-C7973D65B56B}</b:Guid>
+    <b:Author>
+      <b:Author>
+        <b:NameList>
+          <b:Person>
+            <b:Last>Fridman</b:Last>
+            <b:First>L</b:First>
+          </b:Person>
+        </b:NameList>
+      </b:Author>
+    </b:Author>
+    <b:Title>MIT 6.S094: Introduction to Deep Learning and Self-Driving Cars</b:Title>
+    <b:InternetSiteTitle>YouTube</b:InternetSiteTitle>
+    <b:Year>2017</b:Year>
+    <b:Month>January</b:Month>
+    <b:Day>16</b:Day>
+    <b:URL>https://www.youtube.com/watch?v=1L0TKZQcUtA&amp;feature=youtu.be</b:URL>
+    <b:RefOrder>6</b:RefOrder>
+  </b:Source>
+  <b:Source>
+    <b:Tag>Che18</b:Tag>
+    <b:SourceType>JournalArticle</b:SourceType>
+    <b:Guid>{E326D49F-B2EA-4705-BD0B-C0F06CE17C57}</b:Guid>
+    <b:Title>Model compression and acceleration for deep neural networks</b:Title>
+    <b:Year>2018</b:Year>
+    <b:Author>
+      <b:Author>
+        <b:NameList>
+          <b:Person>
+            <b:Last>Cheng</b:Last>
+            <b:First>Y</b:First>
+          </b:Person>
+          <b:Person>
+            <b:Last>Wang</b:Last>
+            <b:First>D</b:First>
+          </b:Person>
+          <b:Person>
+            <b:Last>Zhou</b:Last>
+            <b:First>P</b:First>
+          </b:Person>
+          <b:Person>
+            <b:Last>Zhang</b:Last>
+            <b:First>T</b:First>
+          </b:Person>
+        </b:NameList>
+      </b:Author>
+    </b:Author>
+    <b:JournalName>IEEE Signal Processing Magazine</b:JournalName>
+    <b:Pages>126-136</b:Pages>
+    <b:Month>January</b:Month>
+    <b:Volume>35</b:Volume>
+    <b:Issue>1</b:Issue>
+    <b:DOI>https://doi-org.proxy1.ncu.edu/10.1109/MSP.2017.2765695</b:DOI>
+    <b:RefOrder>7</b:RefOrder>
+  </b:Source>
 </b:Sources>
 </file>
 
 <file path=customXml/itemProps1.xml><?xml version="1.0" encoding="utf-8"?>
-<ds:datastoreItem xmlns:ds="http://schemas.openxmlformats.org/officeDocument/2006/customXml" ds:itemID="{64F7CE39-BEC3-4B6C-8955-53DF7DEC7CB1}">
+<ds:datastoreItem xmlns:ds="http://schemas.openxmlformats.org/officeDocument/2006/customXml" ds:itemID="{AAA39693-A6DD-41A4-A333-591340EF36C8}">
   <ds:schemaRefs>
     <ds:schemaRef ds:uri="http://schemas.openxmlformats.org/officeDocument/2006/bibliography"/>
   </ds:schemaRefs>

</xml_diff>